<commit_message>
Added picture of prototype
</commit_message>
<xml_diff>
--- a/Documentation/Sysadd 1 final documentation.docx
+++ b/Documentation/Sysadd 1 final documentation.docx
@@ -387,8 +387,6 @@
           <w:szCs w:val="24"/>
         </w:rPr>
       </w:pPr>
-      <w:bookmarkStart w:id="0" w:name="_GoBack"/>
-      <w:bookmarkEnd w:id="0"/>
     </w:p>
     <w:p>
       <w:pPr>
@@ -1630,7 +1628,58 @@
           <w:szCs w:val="24"/>
         </w:rPr>
         <w:br/>
-      </w:r>
+        <w:t xml:space="preserve">Prototype </w:t>
+      </w:r>
+      <w:r>
+        <w:rPr>
+          <w:rFonts w:asciiTheme="majorHAnsi" w:hAnsiTheme="majorHAnsi"/>
+          <w:sz w:val="28"/>
+          <w:szCs w:val="24"/>
+        </w:rPr>
+        <w:t>. . . . . . . . . . . . .</w:t>
+      </w:r>
+      <w:r>
+        <w:rPr>
+          <w:rFonts w:asciiTheme="majorHAnsi" w:hAnsiTheme="majorHAnsi"/>
+          <w:sz w:val="28"/>
+          <w:szCs w:val="24"/>
+        </w:rPr>
+        <w:t xml:space="preserve"> . . . . . . . </w:t>
+      </w:r>
+      <w:r>
+        <w:rPr>
+          <w:rFonts w:asciiTheme="majorHAnsi" w:hAnsiTheme="majorHAnsi"/>
+          <w:sz w:val="28"/>
+          <w:szCs w:val="24"/>
+        </w:rPr>
+        <w:t>. . . . . . . . . . . . .</w:t>
+      </w:r>
+      <w:r>
+        <w:rPr>
+          <w:rFonts w:asciiTheme="majorHAnsi" w:hAnsiTheme="majorHAnsi"/>
+          <w:sz w:val="28"/>
+          <w:szCs w:val="24"/>
+        </w:rPr>
+        <w:t xml:space="preserve"> . . . . . . . . . . . . . . . . . . . . .  1</w:t>
+      </w:r>
+      <w:r>
+        <w:rPr>
+          <w:rFonts w:asciiTheme="majorHAnsi" w:hAnsiTheme="majorHAnsi"/>
+          <w:sz w:val="28"/>
+          <w:szCs w:val="24"/>
+        </w:rPr>
+        <w:t>4</w:t>
+      </w:r>
+      <w:r>
+        <w:rPr>
+          <w:rFonts w:asciiTheme="majorHAnsi" w:hAnsiTheme="majorHAnsi"/>
+          <w:sz w:val="28"/>
+          <w:szCs w:val="24"/>
+        </w:rPr>
+        <w:br/>
+      </w:r>
+      <w:bookmarkStart w:id="0" w:name="_GoBack"/>
+      <w:bookmarkEnd w:id="0"/>
     </w:p>
     <w:p>
       <w:pPr>
@@ -2351,16 +2400,14 @@
         </w:rPr>
         <w:t xml:space="preserve"> Foundation Inc.  </w:t>
       </w:r>
-      <w:proofErr w:type="gramStart"/>
       <w:r>
         <w:rPr>
           <w:rFonts w:asciiTheme="majorHAnsi" w:hAnsiTheme="majorHAnsi"/>
           <w:sz w:val="24"/>
           <w:szCs w:val="28"/>
         </w:rPr>
-        <w:t>by</w:t>
-      </w:r>
-      <w:proofErr w:type="gramEnd"/>
+        <w:t>By</w:t>
+      </w:r>
       <w:r>
         <w:rPr>
           <w:rFonts w:asciiTheme="majorHAnsi" w:hAnsiTheme="majorHAnsi"/>
@@ -4198,6 +4245,7 @@
           <w:sz w:val="32"/>
           <w:szCs w:val="28"/>
         </w:rPr>
+        <w:lastRenderedPageBreak/>
         <w:tab/>
       </w:r>
     </w:p>
@@ -8774,8 +8822,136 @@
         </w:rPr>
       </w:pPr>
     </w:p>
+    <w:p>
+      <w:pPr>
+        <w:pStyle w:val="ListParagraph"/>
+        <w:ind w:left="1440"/>
+        <w:rPr>
+          <w:rFonts w:asciiTheme="majorHAnsi" w:hAnsiTheme="majorHAnsi"/>
+          <w:b/>
+          <w:sz w:val="32"/>
+          <w:szCs w:val="28"/>
+        </w:rPr>
+      </w:pPr>
+    </w:p>
+    <w:p>
+      <w:pPr>
+        <w:pStyle w:val="ListParagraph"/>
+        <w:ind w:left="1440"/>
+        <w:rPr>
+          <w:rFonts w:asciiTheme="majorHAnsi" w:hAnsiTheme="majorHAnsi"/>
+          <w:b/>
+          <w:sz w:val="32"/>
+          <w:szCs w:val="28"/>
+        </w:rPr>
+      </w:pPr>
+    </w:p>
+    <w:p>
+      <w:pPr>
+        <w:pStyle w:val="ListParagraph"/>
+        <w:ind w:left="1440"/>
+        <w:rPr>
+          <w:rFonts w:asciiTheme="majorHAnsi" w:hAnsiTheme="majorHAnsi"/>
+          <w:b/>
+          <w:sz w:val="32"/>
+          <w:szCs w:val="28"/>
+        </w:rPr>
+      </w:pPr>
+    </w:p>
+    <w:p>
+      <w:pPr>
+        <w:pStyle w:val="ListParagraph"/>
+        <w:ind w:left="1440"/>
+        <w:rPr>
+          <w:rFonts w:asciiTheme="majorHAnsi" w:hAnsiTheme="majorHAnsi"/>
+          <w:b/>
+          <w:sz w:val="32"/>
+          <w:szCs w:val="28"/>
+        </w:rPr>
+      </w:pPr>
+    </w:p>
+    <w:p>
+      <w:pPr>
+        <w:rPr>
+          <w:rFonts w:asciiTheme="majorHAnsi" w:hAnsiTheme="majorHAnsi"/>
+          <w:b/>
+          <w:sz w:val="32"/>
+          <w:szCs w:val="28"/>
+        </w:rPr>
+      </w:pPr>
+      <w:r>
+        <w:rPr>
+          <w:rFonts w:asciiTheme="majorHAnsi" w:hAnsiTheme="majorHAnsi"/>
+          <w:b/>
+          <w:sz w:val="32"/>
+          <w:szCs w:val="28"/>
+        </w:rPr>
+        <w:lastRenderedPageBreak/>
+        <w:t>Prototype</w:t>
+      </w:r>
+      <w:r>
+        <w:rPr>
+          <w:rFonts w:asciiTheme="majorHAnsi" w:hAnsiTheme="majorHAnsi"/>
+          <w:b/>
+          <w:sz w:val="32"/>
+          <w:szCs w:val="28"/>
+        </w:rPr>
+        <w:br/>
+      </w:r>
+      <w:r>
+        <w:rPr>
+          <w:rFonts w:asciiTheme="majorHAnsi" w:hAnsiTheme="majorHAnsi"/>
+          <w:b/>
+          <w:noProof/>
+          <w:sz w:val="32"/>
+          <w:szCs w:val="28"/>
+          <w:lang w:eastAsia="en-PH"/>
+        </w:rPr>
+        <w:drawing>
+          <wp:inline distT="0" distB="0" distL="0" distR="0">
+            <wp:extent cx="5943600" cy="3176270"/>
+            <wp:effectExtent l="0" t="0" r="0" b="5080"/>
+            <wp:docPr id="2" name="Picture 2"/>
+            <wp:cNvGraphicFramePr>
+              <a:graphicFrameLocks xmlns:a="http://schemas.openxmlformats.org/drawingml/2006/main" noChangeAspect="1"/>
+            </wp:cNvGraphicFramePr>
+            <a:graphic xmlns:a="http://schemas.openxmlformats.org/drawingml/2006/main">
+              <a:graphicData uri="http://schemas.openxmlformats.org/drawingml/2006/picture">
+                <pic:pic xmlns:pic="http://schemas.openxmlformats.org/drawingml/2006/picture">
+                  <pic:nvPicPr>
+                    <pic:cNvPr id="0" name="1.png"/>
+                    <pic:cNvPicPr/>
+                  </pic:nvPicPr>
+                  <pic:blipFill>
+                    <a:blip r:embed="rId20">
+                      <a:extLst>
+                        <a:ext uri="{28A0092B-C50C-407E-A947-70E740481C1C}">
+                          <a14:useLocalDpi xmlns:a14="http://schemas.microsoft.com/office/drawing/2010/main" val="0"/>
+                        </a:ext>
+                      </a:extLst>
+                    </a:blip>
+                    <a:stretch>
+                      <a:fillRect/>
+                    </a:stretch>
+                  </pic:blipFill>
+                  <pic:spPr>
+                    <a:xfrm>
+                      <a:off x="0" y="0"/>
+                      <a:ext cx="5943600" cy="3176270"/>
+                    </a:xfrm>
+                    <a:prstGeom prst="rect">
+                      <a:avLst/>
+                    </a:prstGeom>
+                  </pic:spPr>
+                </pic:pic>
+              </a:graphicData>
+            </a:graphic>
+          </wp:inline>
+        </w:drawing>
+      </w:r>
+    </w:p>
     <w:sectPr>
-      <w:footerReference w:type="default" r:id="rId20"/>
+      <w:footerReference w:type="default" r:id="rId21"/>
       <w:pgSz w:w="12240" w:h="15840"/>
       <w:pgMar w:top="1440" w:right="1440" w:bottom="1440" w:left="1440" w:header="720" w:footer="720" w:gutter="0"/>
       <w:pgNumType w:start="1" w:chapStyle="1"/>
@@ -10766,7 +10942,7 @@
 </file>
 
 <file path=customXml/itemProps1.xml><?xml version="1.0" encoding="utf-8"?>
-<ds:datastoreItem xmlns:ds="http://schemas.openxmlformats.org/officeDocument/2006/customXml" ds:itemID="{90DAC900-2ED0-4DE5-884F-64172781F2F4}">
+<ds:datastoreItem xmlns:ds="http://schemas.openxmlformats.org/officeDocument/2006/customXml" ds:itemID="{1450D10D-64E1-4651-A802-431173BE90C7}">
   <ds:schemaRefs>
     <ds:schemaRef ds:uri="http://schemas.openxmlformats.org/officeDocument/2006/bibliography"/>
   </ds:schemaRefs>

</xml_diff>